<commit_message>
Next update in table
</commit_message>
<xml_diff>
--- a/Tempate-projeto de TCC (1) (1).docx
+++ b/Tempate-projeto de TCC (1) (1).docx
@@ -3261,7 +3261,7 @@
           <w:docPartGallery w:val="Table of Contents"/>
           <w:docPartUnique w:val="true"/>
         </w:docPartObj>
-        <w:id w:val="1939198641"/>
+        <w:id w:val="133214200"/>
       </w:sdtPr>
       <w:sdtContent>
         <w:p>
@@ -7625,12 +7625,10 @@
               <w:pStyle w:val="Contedodatabela"/>
               <w:rPr/>
             </w:pPr>
-            <w:bookmarkStart w:id="6" w:name="__DdeLink__5879_1480219664"/>
             <w:r>
               <w:rPr/>
               <w:t>28</w:t>
             </w:r>
-            <w:bookmarkEnd w:id="6"/>
             <w:r>
               <w:rPr/>
               <w:t>/09/2016</w:t>
@@ -7827,10 +7825,18 @@
           <w:p>
             <w:pPr>
               <w:pStyle w:val="Contedodatabela"/>
-              <w:rPr/>
-            </w:pPr>
-            <w:r>
-              <w:rPr/>
+              <w:rPr>
+                <w:b/>
+                <w:b/>
+                <w:bCs/>
+              </w:rPr>
+            </w:pPr>
+            <w:r>
+              <w:rPr>
+                <w:b/>
+                <w:bCs/>
+              </w:rPr>
+              <w:t>3.O Sistema Atual</w:t>
             </w:r>
           </w:p>
         </w:tc>
@@ -7850,10 +7856,39 @@
           <w:p>
             <w:pPr>
               <w:pStyle w:val="Contedodatabela"/>
-              <w:rPr/>
-            </w:pPr>
-            <w:r>
-              <w:rPr/>
+              <w:rPr>
+                <w:b/>
+                <w:b/>
+                <w:bCs/>
+              </w:rPr>
+            </w:pPr>
+            <w:r>
+              <w:rPr>
+                <w:b/>
+                <w:bCs/>
+              </w:rPr>
+              <w:t>01</w:t>
+            </w:r>
+            <w:r>
+              <w:rPr>
+                <w:b/>
+                <w:bCs/>
+              </w:rPr>
+              <w:t>/</w:t>
+            </w:r>
+            <w:r>
+              <w:rPr>
+                <w:b/>
+                <w:bCs/>
+              </w:rPr>
+              <w:t>10</w:t>
+            </w:r>
+            <w:r>
+              <w:rPr>
+                <w:b/>
+                <w:bCs/>
+              </w:rPr>
+              <w:t>/2016</w:t>
             </w:r>
           </w:p>
         </w:tc>
@@ -7873,10 +7908,25 @@
           <w:p>
             <w:pPr>
               <w:pStyle w:val="Contedodatabela"/>
-              <w:rPr/>
-            </w:pPr>
-            <w:r>
-              <w:rPr/>
+              <w:rPr>
+                <w:b/>
+                <w:b/>
+                <w:bCs/>
+              </w:rPr>
+            </w:pPr>
+            <w:r>
+              <w:rPr>
+                <w:b/>
+                <w:bCs/>
+              </w:rPr>
+              <w:t>2</w:t>
+            </w:r>
+            <w:r>
+              <w:rPr>
+                <w:b/>
+                <w:bCs/>
+              </w:rPr>
+              <w:t>6</w:t>
             </w:r>
           </w:p>
         </w:tc>
@@ -7898,10 +7948,39 @@
           <w:p>
             <w:pPr>
               <w:pStyle w:val="Contedodatabela"/>
-              <w:rPr/>
-            </w:pPr>
-            <w:r>
-              <w:rPr/>
+              <w:rPr>
+                <w:b/>
+                <w:b/>
+                <w:bCs/>
+              </w:rPr>
+            </w:pPr>
+            <w:r>
+              <w:rPr>
+                <w:b/>
+                <w:bCs/>
+              </w:rPr>
+              <w:t>27</w:t>
+            </w:r>
+            <w:r>
+              <w:rPr>
+                <w:b/>
+                <w:bCs/>
+              </w:rPr>
+              <w:t>/</w:t>
+            </w:r>
+            <w:r>
+              <w:rPr>
+                <w:b/>
+                <w:bCs/>
+              </w:rPr>
+              <w:t>10</w:t>
+            </w:r>
+            <w:r>
+              <w:rPr>
+                <w:b/>
+                <w:bCs/>
+              </w:rPr>
+              <w:t>/2016</w:t>
             </w:r>
           </w:p>
         </w:tc>
@@ -7928,6 +8007,7 @@
             </w:pPr>
             <w:r>
               <w:rPr/>
+              <w:t>3.1.Justificativa de Escolha do Sistema</w:t>
             </w:r>
           </w:p>
         </w:tc>
@@ -7947,10 +8027,39 @@
           <w:p>
             <w:pPr>
               <w:pStyle w:val="Contedodatabela"/>
-              <w:rPr/>
-            </w:pPr>
-            <w:r>
-              <w:rPr/>
+              <w:rPr>
+                <w:b w:val="false"/>
+                <w:b w:val="false"/>
+                <w:bCs w:val="false"/>
+              </w:rPr>
+            </w:pPr>
+            <w:r>
+              <w:rPr>
+                <w:b w:val="false"/>
+                <w:bCs w:val="false"/>
+              </w:rPr>
+              <w:t>01</w:t>
+            </w:r>
+            <w:r>
+              <w:rPr>
+                <w:b w:val="false"/>
+                <w:bCs w:val="false"/>
+              </w:rPr>
+              <w:t>/</w:t>
+            </w:r>
+            <w:r>
+              <w:rPr>
+                <w:b w:val="false"/>
+                <w:bCs w:val="false"/>
+              </w:rPr>
+              <w:t>10</w:t>
+            </w:r>
+            <w:r>
+              <w:rPr>
+                <w:b w:val="false"/>
+                <w:bCs w:val="false"/>
+              </w:rPr>
+              <w:t>/2016</w:t>
             </w:r>
           </w:p>
         </w:tc>
@@ -7974,6 +8083,7 @@
             </w:pPr>
             <w:r>
               <w:rPr/>
+              <w:t>10</w:t>
             </w:r>
           </w:p>
         </w:tc>
@@ -7995,10 +8105,39 @@
           <w:p>
             <w:pPr>
               <w:pStyle w:val="Contedodatabela"/>
-              <w:rPr/>
-            </w:pPr>
-            <w:r>
-              <w:rPr/>
+              <w:rPr>
+                <w:b w:val="false"/>
+                <w:b w:val="false"/>
+                <w:bCs w:val="false"/>
+              </w:rPr>
+            </w:pPr>
+            <w:r>
+              <w:rPr>
+                <w:b w:val="false"/>
+                <w:bCs w:val="false"/>
+              </w:rPr>
+              <w:t>11</w:t>
+            </w:r>
+            <w:r>
+              <w:rPr>
+                <w:b w:val="false"/>
+                <w:bCs w:val="false"/>
+              </w:rPr>
+              <w:t>/</w:t>
+            </w:r>
+            <w:r>
+              <w:rPr>
+                <w:b w:val="false"/>
+                <w:bCs w:val="false"/>
+              </w:rPr>
+              <w:t>10</w:t>
+            </w:r>
+            <w:r>
+              <w:rPr>
+                <w:b w:val="false"/>
+                <w:bCs w:val="false"/>
+              </w:rPr>
+              <w:t>/2016</w:t>
             </w:r>
           </w:p>
         </w:tc>
@@ -8025,6 +8164,7 @@
             </w:pPr>
             <w:r>
               <w:rPr/>
+              <w:t>O Sistema</w:t>
             </w:r>
           </w:p>
         </w:tc>
@@ -8044,10 +8184,39 @@
           <w:p>
             <w:pPr>
               <w:pStyle w:val="Contedodatabela"/>
-              <w:rPr/>
-            </w:pPr>
-            <w:r>
-              <w:rPr/>
+              <w:rPr>
+                <w:b w:val="false"/>
+                <w:b w:val="false"/>
+                <w:bCs w:val="false"/>
+              </w:rPr>
+            </w:pPr>
+            <w:r>
+              <w:rPr>
+                <w:b w:val="false"/>
+                <w:bCs w:val="false"/>
+              </w:rPr>
+              <w:t>11</w:t>
+            </w:r>
+            <w:r>
+              <w:rPr>
+                <w:b w:val="false"/>
+                <w:bCs w:val="false"/>
+              </w:rPr>
+              <w:t>/</w:t>
+            </w:r>
+            <w:r>
+              <w:rPr>
+                <w:b w:val="false"/>
+                <w:bCs w:val="false"/>
+              </w:rPr>
+              <w:t>10</w:t>
+            </w:r>
+            <w:r>
+              <w:rPr>
+                <w:b w:val="false"/>
+                <w:bCs w:val="false"/>
+              </w:rPr>
+              <w:t>/2016</w:t>
             </w:r>
           </w:p>
         </w:tc>
@@ -8071,6 +8240,7 @@
             </w:pPr>
             <w:r>
               <w:rPr/>
+              <w:t>5</w:t>
             </w:r>
           </w:p>
         </w:tc>
@@ -8092,10 +8262,39 @@
           <w:p>
             <w:pPr>
               <w:pStyle w:val="Contedodatabela"/>
-              <w:rPr/>
-            </w:pPr>
-            <w:r>
-              <w:rPr/>
+              <w:rPr>
+                <w:b w:val="false"/>
+                <w:b w:val="false"/>
+                <w:bCs w:val="false"/>
+              </w:rPr>
+            </w:pPr>
+            <w:r>
+              <w:rPr>
+                <w:b w:val="false"/>
+                <w:bCs w:val="false"/>
+              </w:rPr>
+              <w:t>16</w:t>
+            </w:r>
+            <w:r>
+              <w:rPr>
+                <w:b w:val="false"/>
+                <w:bCs w:val="false"/>
+              </w:rPr>
+              <w:t>/</w:t>
+            </w:r>
+            <w:r>
+              <w:rPr>
+                <w:b w:val="false"/>
+                <w:bCs w:val="false"/>
+              </w:rPr>
+              <w:t>10</w:t>
+            </w:r>
+            <w:r>
+              <w:rPr>
+                <w:b w:val="false"/>
+                <w:bCs w:val="false"/>
+              </w:rPr>
+              <w:t>/2016</w:t>
             </w:r>
           </w:p>
         </w:tc>
@@ -8122,6 +8321,7 @@
             </w:pPr>
             <w:r>
               <w:rPr/>
+              <w:t>Funcionamento do Sistema</w:t>
             </w:r>
           </w:p>
         </w:tc>
@@ -8141,10 +8341,25 @@
           <w:p>
             <w:pPr>
               <w:pStyle w:val="Contedodatabela"/>
-              <w:rPr/>
-            </w:pPr>
-            <w:r>
-              <w:rPr/>
+              <w:rPr>
+                <w:b w:val="false"/>
+                <w:b w:val="false"/>
+                <w:bCs w:val="false"/>
+              </w:rPr>
+            </w:pPr>
+            <w:r>
+              <w:rPr>
+                <w:b w:val="false"/>
+                <w:bCs w:val="false"/>
+              </w:rPr>
+              <w:t>16/10</w:t>
+            </w:r>
+            <w:r>
+              <w:rPr>
+                <w:b w:val="false"/>
+                <w:bCs w:val="false"/>
+              </w:rPr>
+              <w:t>/2016</w:t>
             </w:r>
           </w:p>
         </w:tc>
@@ -8168,6 +8383,7 @@
             </w:pPr>
             <w:r>
               <w:rPr/>
+              <w:t>5</w:t>
             </w:r>
           </w:p>
         </w:tc>
@@ -8189,10 +8405,686 @@
           <w:p>
             <w:pPr>
               <w:pStyle w:val="Contedodatabela"/>
+              <w:rPr>
+                <w:b w:val="false"/>
+                <w:b w:val="false"/>
+                <w:bCs w:val="false"/>
+              </w:rPr>
+            </w:pPr>
+            <w:r>
+              <w:rPr>
+                <w:b w:val="false"/>
+                <w:bCs w:val="false"/>
+              </w:rPr>
+              <w:t>21</w:t>
+            </w:r>
+            <w:r>
+              <w:rPr>
+                <w:b w:val="false"/>
+                <w:bCs w:val="false"/>
+              </w:rPr>
+              <w:t>/</w:t>
+            </w:r>
+            <w:r>
+              <w:rPr>
+                <w:b w:val="false"/>
+                <w:bCs w:val="false"/>
+              </w:rPr>
+              <w:t>10</w:t>
+            </w:r>
+            <w:r>
+              <w:rPr>
+                <w:b w:val="false"/>
+                <w:bCs w:val="false"/>
+              </w:rPr>
+              <w:t>/2016</w:t>
+            </w:r>
+          </w:p>
+        </w:tc>
+      </w:tr>
+      <w:tr>
+        <w:trPr/>
+        <w:tc>
+          <w:tcPr>
+            <w:tcW w:w="6630" w:type="dxa"/>
+            <w:tcBorders>
+              <w:left w:val="single" w:sz="2" w:space="0" w:color="000000"/>
+              <w:bottom w:val="single" w:sz="2" w:space="0" w:color="000000"/>
+              <w:insideH w:val="single" w:sz="2" w:space="0" w:color="000000"/>
+            </w:tcBorders>
+            <w:shd w:fill="auto" w:val="clear"/>
+            <w:tcMar>
+              <w:left w:w="54" w:type="dxa"/>
+            </w:tcMar>
+          </w:tcPr>
+          <w:p>
+            <w:pPr>
+              <w:pStyle w:val="Contedodatabela"/>
               <w:rPr/>
             </w:pPr>
             <w:r>
               <w:rPr/>
+              <w:t>O Ambiente do Sistema</w:t>
+            </w:r>
+          </w:p>
+        </w:tc>
+        <w:tc>
+          <w:tcPr>
+            <w:tcW w:w="1478" w:type="dxa"/>
+            <w:tcBorders>
+              <w:left w:val="single" w:sz="2" w:space="0" w:color="000000"/>
+              <w:bottom w:val="single" w:sz="2" w:space="0" w:color="000000"/>
+              <w:insideH w:val="single" w:sz="2" w:space="0" w:color="000000"/>
+            </w:tcBorders>
+            <w:shd w:fill="auto" w:val="clear"/>
+            <w:tcMar>
+              <w:left w:w="54" w:type="dxa"/>
+            </w:tcMar>
+          </w:tcPr>
+          <w:p>
+            <w:pPr>
+              <w:pStyle w:val="Contedodatabela"/>
+              <w:rPr>
+                <w:b w:val="false"/>
+                <w:b w:val="false"/>
+                <w:bCs w:val="false"/>
+              </w:rPr>
+            </w:pPr>
+            <w:r>
+              <w:rPr>
+                <w:b w:val="false"/>
+                <w:bCs w:val="false"/>
+              </w:rPr>
+              <w:t>21/10</w:t>
+            </w:r>
+            <w:r>
+              <w:rPr>
+                <w:b w:val="false"/>
+                <w:bCs w:val="false"/>
+              </w:rPr>
+              <w:t>/2016</w:t>
+            </w:r>
+          </w:p>
+        </w:tc>
+        <w:tc>
+          <w:tcPr>
+            <w:tcW w:w="847" w:type="dxa"/>
+            <w:tcBorders>
+              <w:left w:val="single" w:sz="2" w:space="0" w:color="000000"/>
+              <w:bottom w:val="single" w:sz="2" w:space="0" w:color="000000"/>
+              <w:insideH w:val="single" w:sz="2" w:space="0" w:color="000000"/>
+            </w:tcBorders>
+            <w:shd w:fill="auto" w:val="clear"/>
+            <w:tcMar>
+              <w:left w:w="54" w:type="dxa"/>
+            </w:tcMar>
+          </w:tcPr>
+          <w:p>
+            <w:pPr>
+              <w:pStyle w:val="Contedodatabela"/>
+              <w:rPr/>
+            </w:pPr>
+            <w:r>
+              <w:rPr/>
+              <w:t>2</w:t>
+            </w:r>
+          </w:p>
+        </w:tc>
+        <w:tc>
+          <w:tcPr>
+            <w:tcW w:w="1108" w:type="dxa"/>
+            <w:tcBorders>
+              <w:left w:val="single" w:sz="2" w:space="0" w:color="000000"/>
+              <w:bottom w:val="single" w:sz="2" w:space="0" w:color="000000"/>
+              <w:right w:val="single" w:sz="2" w:space="0" w:color="000000"/>
+              <w:insideH w:val="single" w:sz="2" w:space="0" w:color="000000"/>
+              <w:insideV w:val="single" w:sz="2" w:space="0" w:color="000000"/>
+            </w:tcBorders>
+            <w:shd w:fill="auto" w:val="clear"/>
+            <w:tcMar>
+              <w:left w:w="54" w:type="dxa"/>
+            </w:tcMar>
+          </w:tcPr>
+          <w:p>
+            <w:pPr>
+              <w:pStyle w:val="Contedodatabela"/>
+              <w:rPr>
+                <w:b w:val="false"/>
+                <w:b w:val="false"/>
+                <w:bCs w:val="false"/>
+              </w:rPr>
+            </w:pPr>
+            <w:bookmarkStart w:id="6" w:name="__DdeLink__5908_1480219664"/>
+            <w:r>
+              <w:rPr>
+                <w:b w:val="false"/>
+                <w:bCs w:val="false"/>
+              </w:rPr>
+              <w:t>23/10</w:t>
+            </w:r>
+            <w:bookmarkEnd w:id="6"/>
+            <w:r>
+              <w:rPr>
+                <w:b w:val="false"/>
+                <w:bCs w:val="false"/>
+              </w:rPr>
+              <w:t>/2016</w:t>
+            </w:r>
+          </w:p>
+        </w:tc>
+      </w:tr>
+      <w:tr>
+        <w:trPr/>
+        <w:tc>
+          <w:tcPr>
+            <w:tcW w:w="6630" w:type="dxa"/>
+            <w:tcBorders>
+              <w:left w:val="single" w:sz="2" w:space="0" w:color="000000"/>
+              <w:bottom w:val="single" w:sz="2" w:space="0" w:color="000000"/>
+              <w:insideH w:val="single" w:sz="2" w:space="0" w:color="000000"/>
+            </w:tcBorders>
+            <w:shd w:fill="auto" w:val="clear"/>
+            <w:tcMar>
+              <w:left w:w="54" w:type="dxa"/>
+            </w:tcMar>
+          </w:tcPr>
+          <w:p>
+            <w:pPr>
+              <w:pStyle w:val="Contedodatabela"/>
+              <w:rPr/>
+            </w:pPr>
+            <w:r>
+              <w:rPr/>
+              <w:t>A Definição do escopo</w:t>
+            </w:r>
+          </w:p>
+        </w:tc>
+        <w:tc>
+          <w:tcPr>
+            <w:tcW w:w="1478" w:type="dxa"/>
+            <w:tcBorders>
+              <w:left w:val="single" w:sz="2" w:space="0" w:color="000000"/>
+              <w:bottom w:val="single" w:sz="2" w:space="0" w:color="000000"/>
+              <w:insideH w:val="single" w:sz="2" w:space="0" w:color="000000"/>
+            </w:tcBorders>
+            <w:shd w:fill="auto" w:val="clear"/>
+            <w:tcMar>
+              <w:left w:w="54" w:type="dxa"/>
+            </w:tcMar>
+          </w:tcPr>
+          <w:p>
+            <w:pPr>
+              <w:pStyle w:val="Contedodatabela"/>
+              <w:rPr>
+                <w:b w:val="false"/>
+                <w:b w:val="false"/>
+                <w:bCs w:val="false"/>
+              </w:rPr>
+            </w:pPr>
+            <w:r>
+              <w:rPr>
+                <w:b w:val="false"/>
+                <w:bCs w:val="false"/>
+              </w:rPr>
+              <w:t>23/10</w:t>
+            </w:r>
+            <w:r>
+              <w:rPr>
+                <w:b w:val="false"/>
+                <w:bCs w:val="false"/>
+              </w:rPr>
+              <w:t>/2016</w:t>
+            </w:r>
+          </w:p>
+        </w:tc>
+        <w:tc>
+          <w:tcPr>
+            <w:tcW w:w="847" w:type="dxa"/>
+            <w:tcBorders>
+              <w:left w:val="single" w:sz="2" w:space="0" w:color="000000"/>
+              <w:bottom w:val="single" w:sz="2" w:space="0" w:color="000000"/>
+              <w:insideH w:val="single" w:sz="2" w:space="0" w:color="000000"/>
+            </w:tcBorders>
+            <w:shd w:fill="auto" w:val="clear"/>
+            <w:tcMar>
+              <w:left w:w="54" w:type="dxa"/>
+            </w:tcMar>
+          </w:tcPr>
+          <w:p>
+            <w:pPr>
+              <w:pStyle w:val="Contedodatabela"/>
+              <w:rPr/>
+            </w:pPr>
+            <w:r>
+              <w:rPr/>
+              <w:t>1</w:t>
+            </w:r>
+          </w:p>
+        </w:tc>
+        <w:tc>
+          <w:tcPr>
+            <w:tcW w:w="1108" w:type="dxa"/>
+            <w:tcBorders>
+              <w:left w:val="single" w:sz="2" w:space="0" w:color="000000"/>
+              <w:bottom w:val="single" w:sz="2" w:space="0" w:color="000000"/>
+              <w:right w:val="single" w:sz="2" w:space="0" w:color="000000"/>
+              <w:insideH w:val="single" w:sz="2" w:space="0" w:color="000000"/>
+              <w:insideV w:val="single" w:sz="2" w:space="0" w:color="000000"/>
+            </w:tcBorders>
+            <w:shd w:fill="auto" w:val="clear"/>
+            <w:tcMar>
+              <w:left w:w="54" w:type="dxa"/>
+            </w:tcMar>
+          </w:tcPr>
+          <w:p>
+            <w:pPr>
+              <w:pStyle w:val="Contedodatabela"/>
+              <w:rPr>
+                <w:b w:val="false"/>
+                <w:b w:val="false"/>
+                <w:bCs w:val="false"/>
+              </w:rPr>
+            </w:pPr>
+            <w:r>
+              <w:rPr>
+                <w:b w:val="false"/>
+                <w:bCs w:val="false"/>
+              </w:rPr>
+              <w:t>24/10</w:t>
+            </w:r>
+            <w:r>
+              <w:rPr>
+                <w:b w:val="false"/>
+                <w:bCs w:val="false"/>
+              </w:rPr>
+              <w:t>/2016</w:t>
+            </w:r>
+          </w:p>
+        </w:tc>
+      </w:tr>
+      <w:tr>
+        <w:trPr/>
+        <w:tc>
+          <w:tcPr>
+            <w:tcW w:w="6630" w:type="dxa"/>
+            <w:tcBorders>
+              <w:left w:val="single" w:sz="2" w:space="0" w:color="000000"/>
+              <w:bottom w:val="single" w:sz="2" w:space="0" w:color="000000"/>
+              <w:insideH w:val="single" w:sz="2" w:space="0" w:color="000000"/>
+            </w:tcBorders>
+            <w:shd w:fill="auto" w:val="clear"/>
+            <w:tcMar>
+              <w:left w:w="54" w:type="dxa"/>
+            </w:tcMar>
+          </w:tcPr>
+          <w:p>
+            <w:pPr>
+              <w:pStyle w:val="Contedodatabela"/>
+              <w:rPr/>
+            </w:pPr>
+            <w:r>
+              <w:rPr/>
+              <w:t>3.2 Motivação para o novo sistema</w:t>
+            </w:r>
+          </w:p>
+        </w:tc>
+        <w:tc>
+          <w:tcPr>
+            <w:tcW w:w="1478" w:type="dxa"/>
+            <w:tcBorders>
+              <w:left w:val="single" w:sz="2" w:space="0" w:color="000000"/>
+              <w:bottom w:val="single" w:sz="2" w:space="0" w:color="000000"/>
+              <w:insideH w:val="single" w:sz="2" w:space="0" w:color="000000"/>
+            </w:tcBorders>
+            <w:shd w:fill="auto" w:val="clear"/>
+            <w:tcMar>
+              <w:left w:w="54" w:type="dxa"/>
+            </w:tcMar>
+          </w:tcPr>
+          <w:p>
+            <w:pPr>
+              <w:pStyle w:val="Contedodatabela"/>
+              <w:rPr>
+                <w:b w:val="false"/>
+                <w:b w:val="false"/>
+                <w:bCs w:val="false"/>
+              </w:rPr>
+            </w:pPr>
+            <w:r>
+              <w:rPr>
+                <w:b w:val="false"/>
+                <w:bCs w:val="false"/>
+              </w:rPr>
+              <w:t>24/10</w:t>
+            </w:r>
+            <w:r>
+              <w:rPr>
+                <w:b w:val="false"/>
+                <w:bCs w:val="false"/>
+              </w:rPr>
+              <w:t>/2016</w:t>
+            </w:r>
+          </w:p>
+        </w:tc>
+        <w:tc>
+          <w:tcPr>
+            <w:tcW w:w="847" w:type="dxa"/>
+            <w:tcBorders>
+              <w:left w:val="single" w:sz="2" w:space="0" w:color="000000"/>
+              <w:bottom w:val="single" w:sz="2" w:space="0" w:color="000000"/>
+              <w:insideH w:val="single" w:sz="2" w:space="0" w:color="000000"/>
+            </w:tcBorders>
+            <w:shd w:fill="auto" w:val="clear"/>
+            <w:tcMar>
+              <w:left w:w="54" w:type="dxa"/>
+            </w:tcMar>
+          </w:tcPr>
+          <w:p>
+            <w:pPr>
+              <w:pStyle w:val="Contedodatabela"/>
+              <w:rPr/>
+            </w:pPr>
+            <w:r>
+              <w:rPr/>
+              <w:t>1</w:t>
+            </w:r>
+          </w:p>
+        </w:tc>
+        <w:tc>
+          <w:tcPr>
+            <w:tcW w:w="1108" w:type="dxa"/>
+            <w:tcBorders>
+              <w:left w:val="single" w:sz="2" w:space="0" w:color="000000"/>
+              <w:bottom w:val="single" w:sz="2" w:space="0" w:color="000000"/>
+              <w:right w:val="single" w:sz="2" w:space="0" w:color="000000"/>
+              <w:insideH w:val="single" w:sz="2" w:space="0" w:color="000000"/>
+              <w:insideV w:val="single" w:sz="2" w:space="0" w:color="000000"/>
+            </w:tcBorders>
+            <w:shd w:fill="auto" w:val="clear"/>
+            <w:tcMar>
+              <w:left w:w="54" w:type="dxa"/>
+            </w:tcMar>
+          </w:tcPr>
+          <w:p>
+            <w:pPr>
+              <w:pStyle w:val="Contedodatabela"/>
+              <w:rPr>
+                <w:b w:val="false"/>
+                <w:b w:val="false"/>
+                <w:bCs w:val="false"/>
+              </w:rPr>
+            </w:pPr>
+            <w:r>
+              <w:rPr>
+                <w:b w:val="false"/>
+                <w:bCs w:val="false"/>
+              </w:rPr>
+              <w:t>25/10</w:t>
+            </w:r>
+            <w:r>
+              <w:rPr>
+                <w:b w:val="false"/>
+                <w:bCs w:val="false"/>
+              </w:rPr>
+              <w:t>/2016</w:t>
+            </w:r>
+          </w:p>
+        </w:tc>
+      </w:tr>
+      <w:tr>
+        <w:trPr/>
+        <w:tc>
+          <w:tcPr>
+            <w:tcW w:w="6630" w:type="dxa"/>
+            <w:tcBorders>
+              <w:left w:val="single" w:sz="2" w:space="0" w:color="000000"/>
+              <w:bottom w:val="single" w:sz="2" w:space="0" w:color="000000"/>
+              <w:insideH w:val="single" w:sz="2" w:space="0" w:color="000000"/>
+            </w:tcBorders>
+            <w:shd w:fill="auto" w:val="clear"/>
+            <w:tcMar>
+              <w:left w:w="54" w:type="dxa"/>
+            </w:tcMar>
+          </w:tcPr>
+          <w:p>
+            <w:pPr>
+              <w:pStyle w:val="Contedodatabela"/>
+              <w:rPr/>
+            </w:pPr>
+            <w:r>
+              <w:rPr/>
+              <w:t>3.3 Situação Desejada</w:t>
+            </w:r>
+          </w:p>
+        </w:tc>
+        <w:tc>
+          <w:tcPr>
+            <w:tcW w:w="1478" w:type="dxa"/>
+            <w:tcBorders>
+              <w:left w:val="single" w:sz="2" w:space="0" w:color="000000"/>
+              <w:bottom w:val="single" w:sz="2" w:space="0" w:color="000000"/>
+              <w:insideH w:val="single" w:sz="2" w:space="0" w:color="000000"/>
+            </w:tcBorders>
+            <w:shd w:fill="auto" w:val="clear"/>
+            <w:tcMar>
+              <w:left w:w="54" w:type="dxa"/>
+            </w:tcMar>
+          </w:tcPr>
+          <w:p>
+            <w:pPr>
+              <w:pStyle w:val="Contedodatabela"/>
+              <w:rPr>
+                <w:b w:val="false"/>
+                <w:b w:val="false"/>
+                <w:bCs w:val="false"/>
+              </w:rPr>
+            </w:pPr>
+            <w:r>
+              <w:rPr>
+                <w:b w:val="false"/>
+                <w:bCs w:val="false"/>
+              </w:rPr>
+              <w:t>23510</w:t>
+            </w:r>
+            <w:r>
+              <w:rPr>
+                <w:b w:val="false"/>
+                <w:bCs w:val="false"/>
+              </w:rPr>
+              <w:t>/2016</w:t>
+            </w:r>
+          </w:p>
+        </w:tc>
+        <w:tc>
+          <w:tcPr>
+            <w:tcW w:w="847" w:type="dxa"/>
+            <w:tcBorders>
+              <w:left w:val="single" w:sz="2" w:space="0" w:color="000000"/>
+              <w:bottom w:val="single" w:sz="2" w:space="0" w:color="000000"/>
+              <w:insideH w:val="single" w:sz="2" w:space="0" w:color="000000"/>
+            </w:tcBorders>
+            <w:shd w:fill="auto" w:val="clear"/>
+            <w:tcMar>
+              <w:left w:w="54" w:type="dxa"/>
+            </w:tcMar>
+          </w:tcPr>
+          <w:p>
+            <w:pPr>
+              <w:pStyle w:val="Contedodatabela"/>
+              <w:rPr/>
+            </w:pPr>
+            <w:r>
+              <w:rPr/>
+              <w:t>1</w:t>
+            </w:r>
+          </w:p>
+        </w:tc>
+        <w:tc>
+          <w:tcPr>
+            <w:tcW w:w="1108" w:type="dxa"/>
+            <w:tcBorders>
+              <w:left w:val="single" w:sz="2" w:space="0" w:color="000000"/>
+              <w:bottom w:val="single" w:sz="2" w:space="0" w:color="000000"/>
+              <w:right w:val="single" w:sz="2" w:space="0" w:color="000000"/>
+              <w:insideH w:val="single" w:sz="2" w:space="0" w:color="000000"/>
+              <w:insideV w:val="single" w:sz="2" w:space="0" w:color="000000"/>
+            </w:tcBorders>
+            <w:shd w:fill="auto" w:val="clear"/>
+            <w:tcMar>
+              <w:left w:w="54" w:type="dxa"/>
+            </w:tcMar>
+          </w:tcPr>
+          <w:p>
+            <w:pPr>
+              <w:pStyle w:val="Contedodatabela"/>
+              <w:rPr>
+                <w:b w:val="false"/>
+                <w:b w:val="false"/>
+                <w:bCs w:val="false"/>
+              </w:rPr>
+            </w:pPr>
+            <w:r>
+              <w:rPr>
+                <w:b w:val="false"/>
+                <w:bCs w:val="false"/>
+              </w:rPr>
+              <w:t>26/10</w:t>
+            </w:r>
+            <w:r>
+              <w:rPr>
+                <w:b w:val="false"/>
+                <w:bCs w:val="false"/>
+              </w:rPr>
+              <w:t>/2016</w:t>
+            </w:r>
+          </w:p>
+        </w:tc>
+      </w:tr>
+      <w:tr>
+        <w:trPr/>
+        <w:tc>
+          <w:tcPr>
+            <w:tcW w:w="6630" w:type="dxa"/>
+            <w:tcBorders>
+              <w:left w:val="single" w:sz="2" w:space="0" w:color="000000"/>
+              <w:bottom w:val="single" w:sz="2" w:space="0" w:color="000000"/>
+              <w:insideH w:val="single" w:sz="2" w:space="0" w:color="000000"/>
+            </w:tcBorders>
+            <w:shd w:fill="auto" w:val="clear"/>
+            <w:tcMar>
+              <w:left w:w="54" w:type="dxa"/>
+            </w:tcMar>
+          </w:tcPr>
+          <w:p>
+            <w:pPr>
+              <w:pStyle w:val="Contedodatabela"/>
+              <w:rPr/>
+            </w:pPr>
+            <w:r>
+              <w:rPr/>
+              <w:t>3.4 Problemas do sistema atual</w:t>
+            </w:r>
+          </w:p>
+        </w:tc>
+        <w:tc>
+          <w:tcPr>
+            <w:tcW w:w="1478" w:type="dxa"/>
+            <w:tcBorders>
+              <w:left w:val="single" w:sz="2" w:space="0" w:color="000000"/>
+              <w:bottom w:val="single" w:sz="2" w:space="0" w:color="000000"/>
+              <w:insideH w:val="single" w:sz="2" w:space="0" w:color="000000"/>
+            </w:tcBorders>
+            <w:shd w:fill="auto" w:val="clear"/>
+            <w:tcMar>
+              <w:left w:w="54" w:type="dxa"/>
+            </w:tcMar>
+          </w:tcPr>
+          <w:p>
+            <w:pPr>
+              <w:pStyle w:val="Contedodatabela"/>
+              <w:rPr>
+                <w:b w:val="false"/>
+                <w:b w:val="false"/>
+                <w:bCs w:val="false"/>
+              </w:rPr>
+            </w:pPr>
+            <w:r>
+              <w:rPr>
+                <w:b w:val="false"/>
+                <w:bCs w:val="false"/>
+              </w:rPr>
+              <w:t>26/10</w:t>
+            </w:r>
+            <w:r>
+              <w:rPr>
+                <w:b w:val="false"/>
+                <w:bCs w:val="false"/>
+              </w:rPr>
+              <w:t>/2016</w:t>
+            </w:r>
+          </w:p>
+        </w:tc>
+        <w:tc>
+          <w:tcPr>
+            <w:tcW w:w="847" w:type="dxa"/>
+            <w:tcBorders>
+              <w:left w:val="single" w:sz="2" w:space="0" w:color="000000"/>
+              <w:bottom w:val="single" w:sz="2" w:space="0" w:color="000000"/>
+              <w:insideH w:val="single" w:sz="2" w:space="0" w:color="000000"/>
+            </w:tcBorders>
+            <w:shd w:fill="auto" w:val="clear"/>
+            <w:tcMar>
+              <w:left w:w="54" w:type="dxa"/>
+            </w:tcMar>
+          </w:tcPr>
+          <w:p>
+            <w:pPr>
+              <w:pStyle w:val="Contedodatabela"/>
+              <w:rPr/>
+            </w:pPr>
+            <w:r>
+              <w:rPr/>
+              <w:t>1</w:t>
+            </w:r>
+          </w:p>
+        </w:tc>
+        <w:tc>
+          <w:tcPr>
+            <w:tcW w:w="1108" w:type="dxa"/>
+            <w:tcBorders>
+              <w:left w:val="single" w:sz="2" w:space="0" w:color="000000"/>
+              <w:bottom w:val="single" w:sz="2" w:space="0" w:color="000000"/>
+              <w:right w:val="single" w:sz="2" w:space="0" w:color="000000"/>
+              <w:insideH w:val="single" w:sz="2" w:space="0" w:color="000000"/>
+              <w:insideV w:val="single" w:sz="2" w:space="0" w:color="000000"/>
+            </w:tcBorders>
+            <w:shd w:fill="auto" w:val="clear"/>
+            <w:tcMar>
+              <w:left w:w="54" w:type="dxa"/>
+            </w:tcMar>
+          </w:tcPr>
+          <w:p>
+            <w:pPr>
+              <w:pStyle w:val="Contedodatabela"/>
+              <w:rPr>
+                <w:b w:val="false"/>
+                <w:b w:val="false"/>
+                <w:bCs w:val="false"/>
+              </w:rPr>
+            </w:pPr>
+            <w:r>
+              <w:rPr>
+                <w:b w:val="false"/>
+                <w:bCs w:val="false"/>
+              </w:rPr>
+              <w:t>27/10</w:t>
+            </w:r>
+            <w:r>
+              <w:rPr>
+                <w:b w:val="false"/>
+                <w:bCs w:val="false"/>
+              </w:rPr>
+              <w:t>/2016</w:t>
             </w:r>
           </w:p>
         </w:tc>

</xml_diff>

<commit_message>
Update casos de uso inserido imagem
</commit_message>
<xml_diff>
--- a/Tempate-projeto de TCC (1) (1).docx
+++ b/Tempate-projeto de TCC (1) (1).docx
@@ -3173,7 +3173,7 @@
           <w:docPartGallery w:val="Table of Contents"/>
           <w:docPartUnique w:val="true"/>
         </w:docPartObj>
-        <w:id w:val="1533553339"/>
+        <w:id w:val="764128106"/>
       </w:sdtPr>
       <w:sdtContent>
         <w:p>
@@ -11630,18 +11630,40 @@
     </w:p>
     <w:p>
       <w:pPr>
-        <w:pStyle w:val="Corpodetextorecuado"/>
-        <w:ind w:left="0" w:hanging="0"/>
-        <w:jc w:val="center"/>
+        <w:pStyle w:val="Normal"/>
+        <w:spacing w:lineRule="auto" w:line="360"/>
+        <w:ind w:firstLine="340"/>
+        <w:jc w:val="both"/>
+        <w:rPr>
+          <w:rFonts w:ascii="Times" w:hAnsi="Times" w:cs="Times"/>
+        </w:rPr>
+      </w:pPr>
+      <w:r>
+        <w:rPr/>
+      </w:r>
+    </w:p>
+    <w:p>
+      <w:pPr>
+        <w:pStyle w:val="Normal"/>
+        <w:spacing w:lineRule="auto" w:line="360"/>
+        <w:ind w:firstLine="340"/>
+        <w:jc w:val="both"/>
         <w:rPr/>
       </w:pPr>
       <w:r>
-        <w:rPr/>
         <w:drawing>
-          <wp:inline distT="0" distB="0" distL="0" distR="0">
-            <wp:extent cx="5544820" cy="3211195"/>
+          <wp:anchor behindDoc="0" distT="0" distB="0" distL="0" distR="0" simplePos="0" locked="0" layoutInCell="1" allowOverlap="1" relativeHeight="9">
+            <wp:simplePos x="0" y="0"/>
+            <wp:positionH relativeFrom="column">
+              <wp:align>center</wp:align>
+            </wp:positionH>
+            <wp:positionV relativeFrom="paragraph">
+              <wp:posOffset>635</wp:posOffset>
+            </wp:positionV>
+            <wp:extent cx="6390005" cy="3388995"/>
             <wp:effectExtent l="0" t="0" r="0" b="0"/>
-            <wp:docPr id="6" name="Imagem 8" descr=""/>
+            <wp:wrapSquare wrapText="largest"/>
+            <wp:docPr id="6" name="Figura3" descr=""/>
             <wp:cNvGraphicFramePr>
               <a:graphicFrameLocks xmlns:a="http://schemas.openxmlformats.org/drawingml/2006/main" noChangeAspect="1"/>
             </wp:cNvGraphicFramePr>
@@ -11649,7 +11671,7 @@
               <a:graphicData uri="http://schemas.openxmlformats.org/drawingml/2006/picture">
                 <pic:pic xmlns:pic="http://schemas.openxmlformats.org/drawingml/2006/picture">
                   <pic:nvPicPr>
-                    <pic:cNvPr id="6" name="Imagem 8" descr=""/>
+                    <pic:cNvPr id="6" name="Figura3" descr=""/>
                     <pic:cNvPicPr>
                       <a:picLocks noChangeAspect="1" noChangeArrowheads="1"/>
                     </pic:cNvPicPr>
@@ -11663,7 +11685,7 @@
                   <pic:spPr bwMode="auto">
                     <a:xfrm>
                       <a:off x="0" y="0"/>
-                      <a:ext cx="5544820" cy="3211195"/>
+                      <a:ext cx="6390005" cy="3388995"/>
                     </a:xfrm>
                     <a:prstGeom prst="rect">
                       <a:avLst/>
@@ -11672,18 +11694,14 @@
                 </pic:pic>
               </a:graphicData>
             </a:graphic>
-          </wp:inline>
+          </wp:anchor>
         </w:drawing>
       </w:r>
       <w:r>
         <w:rPr>
           <w:rFonts w:cs="Times" w:ascii="Times" w:hAnsi="Times"/>
-          <w:b/>
-          <w:bCs/>
-          <w:sz w:val="20"/>
-          <w:szCs w:val="20"/>
-        </w:rPr>
-        <w:t xml:space="preserve"> </w:t>
+        </w:rPr>
+        <w:tab/>
       </w:r>
     </w:p>
     <w:p>
@@ -11691,12 +11709,7 @@
         <w:pStyle w:val="Corpodetextorecuado"/>
         <w:ind w:left="0" w:hanging="0"/>
         <w:jc w:val="center"/>
-        <w:rPr>
-          <w:b/>
-          <w:b/>
-          <w:sz w:val="20"/>
-          <w:szCs w:val="20"/>
-        </w:rPr>
+        <w:rPr/>
       </w:pPr>
       <w:r>
         <w:rPr>
@@ -11706,7 +11719,43 @@
           <w:sz w:val="20"/>
           <w:szCs w:val="20"/>
         </w:rPr>
+        <w:t xml:space="preserve"> </w:t>
+      </w:r>
+    </w:p>
+    <w:p>
+      <w:pPr>
+        <w:pStyle w:val="Corpodetextorecuado"/>
+        <w:ind w:left="0" w:hanging="0"/>
+        <w:jc w:val="center"/>
+        <w:rPr/>
+      </w:pPr>
+      <w:r>
+        <w:rPr>
+          <w:rFonts w:cs="Times" w:ascii="Times" w:hAnsi="Times"/>
+          <w:b/>
+          <w:bCs/>
+          <w:sz w:val="20"/>
+          <w:szCs w:val="20"/>
+        </w:rPr>
         <w:t>Figura 4 – Diagrama de Caso de Uso</w:t>
+      </w:r>
+    </w:p>
+    <w:p>
+      <w:pPr>
+        <w:pStyle w:val="Corpodetextorecuado"/>
+        <w:ind w:left="0" w:hanging="0"/>
+        <w:jc w:val="center"/>
+        <w:rPr>
+          <w:rFonts w:ascii="Times" w:hAnsi="Times" w:cs="Times"/>
+          <w:b/>
+          <w:b/>
+          <w:bCs/>
+          <w:sz w:val="20"/>
+          <w:szCs w:val="20"/>
+        </w:rPr>
+      </w:pPr>
+      <w:r>
+        <w:rPr/>
       </w:r>
     </w:p>
     <w:p>

</xml_diff>